<commit_message>
Changed Park to Pak
</commit_message>
<xml_diff>
--- a/Measurements.docx
+++ b/Measurements.docx
@@ -118,48 +118,57 @@
     </w:p>
     <w:p>
       <w:r>
-        <w:t>Distance between Mandy Levri’s office and Julie Park’s: 208.2</w:t>
-      </w:r>
-    </w:p>
-    <w:p>
-      <w:r>
-        <w:t>Distance between Julie Park’s office and coference room: 208.2</w:t>
-      </w:r>
-    </w:p>
-    <w:p>
-      <w:r>
-        <w:t>Width of carpet: 505.3</w:t>
-      </w:r>
-    </w:p>
-    <w:p>
-      <w:r>
-        <w:t>Length carpet: 1036.8</w:t>
-      </w:r>
-    </w:p>
-    <w:p>
-      <w:r>
-        <w:t>Height of wall near break room:154.1</w:t>
-      </w:r>
-    </w:p>
-    <w:p>
-      <w:r>
-        <w:t>Length of wall pre deviation: 204.1</w:t>
-      </w:r>
-    </w:p>
-    <w:p>
-      <w:r>
-        <w:t>Length of deviation from wall near break room: 107.1</w:t>
-      </w:r>
-    </w:p>
-    <w:p>
-      <w:r>
-        <w:t>Length of wall after devi</w:t>
-      </w:r>
-      <w:r>
-        <w:t>X</w:t>
+        <w:t>Distance between Ma</w:t>
+      </w:r>
+      <w:r>
+        <w:t>ndy Levri’s office and Julie Pa</w:t>
+      </w:r>
+      <w:r>
+        <w:t>k’s: 208.2</w:t>
+      </w:r>
+    </w:p>
+    <w:p>
+      <w:r>
+        <w:t>Distance between Julie Pa</w:t>
       </w:r>
       <w:bookmarkStart w:id="0" w:name="_GoBack"/>
       <w:bookmarkEnd w:id="0"/>
+      <w:r>
+        <w:t>k’s office and coference room: 208.2</w:t>
+      </w:r>
+    </w:p>
+    <w:p>
+      <w:r>
+        <w:t>Width of carpet: 505.3</w:t>
+      </w:r>
+    </w:p>
+    <w:p>
+      <w:r>
+        <w:t>Length carpet: 1036.8</w:t>
+      </w:r>
+    </w:p>
+    <w:p>
+      <w:r>
+        <w:t>Height of wall near break room:154.1</w:t>
+      </w:r>
+    </w:p>
+    <w:p>
+      <w:r>
+        <w:t>Length of wall pre deviation: 204.1</w:t>
+      </w:r>
+    </w:p>
+    <w:p>
+      <w:r>
+        <w:t>Length of deviation from wall near break room: 107.1</w:t>
+      </w:r>
+    </w:p>
+    <w:p>
+      <w:r>
+        <w:t>Length of wall after devi</w:t>
+      </w:r>
+      <w:r>
+        <w:t>X</w:t>
+      </w:r>
       <w:r>
         <w:t>ation: 178.2</w:t>
       </w:r>

</xml_diff>